<commit_message>
Added Like function API endpoint
</commit_message>
<xml_diff>
--- a/Documentation/Server Structure.docx
+++ b/Documentation/Server Structure.docx
@@ -42,7 +42,21 @@
         <w:rPr>
           <w:b/>
         </w:rPr>
-        <w:t>/api/items</w:t>
+        <w:t>/</w:t>
+      </w:r>
+      <w:proofErr w:type="spellStart"/>
+      <w:r>
+        <w:rPr>
+          <w:b/>
+        </w:rPr>
+        <w:t>api</w:t>
+      </w:r>
+      <w:proofErr w:type="spellEnd"/>
+      <w:r>
+        <w:rPr>
+          <w:b/>
+        </w:rPr>
+        <w:t>/items</w:t>
       </w:r>
     </w:p>
     <w:p>
@@ -132,26 +146,64 @@
         <w:rPr>
           <w:b/>
         </w:rPr>
-        <w:t>/api/items/:itemId</w:t>
-      </w:r>
-    </w:p>
-    <w:p>
-      <w:pPr>
-        <w:pStyle w:val="ListParagraph"/>
-        <w:numPr>
-          <w:ilvl w:val="1"/>
-          <w:numId w:val="1"/>
-        </w:numPr>
-        <w:rPr>
-          <w:b/>
-        </w:rPr>
-      </w:pPr>
-      <w:r>
-        <w:rPr>
-          <w:b/>
-        </w:rPr>
-        <w:t>Get with params</w:t>
-      </w:r>
+        <w:t>/</w:t>
+      </w:r>
+      <w:proofErr w:type="spellStart"/>
+      <w:r>
+        <w:rPr>
+          <w:b/>
+        </w:rPr>
+        <w:t>api</w:t>
+      </w:r>
+      <w:proofErr w:type="spellEnd"/>
+      <w:r>
+        <w:rPr>
+          <w:b/>
+        </w:rPr>
+        <w:t>/items</w:t>
+      </w:r>
+      <w:proofErr w:type="gramStart"/>
+      <w:r>
+        <w:rPr>
+          <w:b/>
+        </w:rPr>
+        <w:t>/:</w:t>
+      </w:r>
+      <w:proofErr w:type="spellStart"/>
+      <w:r>
+        <w:rPr>
+          <w:b/>
+        </w:rPr>
+        <w:t>itemId</w:t>
+      </w:r>
+      <w:proofErr w:type="spellEnd"/>
+      <w:proofErr w:type="gramEnd"/>
+    </w:p>
+    <w:p>
+      <w:pPr>
+        <w:pStyle w:val="ListParagraph"/>
+        <w:numPr>
+          <w:ilvl w:val="1"/>
+          <w:numId w:val="1"/>
+        </w:numPr>
+        <w:rPr>
+          <w:b/>
+        </w:rPr>
+      </w:pPr>
+      <w:r>
+        <w:rPr>
+          <w:b/>
+        </w:rPr>
+        <w:t xml:space="preserve">Get with </w:t>
+      </w:r>
+      <w:proofErr w:type="spellStart"/>
+      <w:r>
+        <w:rPr>
+          <w:b/>
+        </w:rPr>
+        <w:t>params</w:t>
+      </w:r>
+      <w:proofErr w:type="spellEnd"/>
     </w:p>
     <w:p>
       <w:pPr>
@@ -222,7 +274,147 @@
         <w:rPr>
           <w:b/>
         </w:rPr>
-        <w:t>/api/user/login</w:t>
+        <w:t>/</w:t>
+      </w:r>
+      <w:proofErr w:type="spellStart"/>
+      <w:r>
+        <w:rPr>
+          <w:b/>
+        </w:rPr>
+        <w:t>api</w:t>
+      </w:r>
+      <w:proofErr w:type="spellEnd"/>
+      <w:r>
+        <w:rPr>
+          <w:b/>
+        </w:rPr>
+        <w:t>/</w:t>
+      </w:r>
+      <w:r>
+        <w:rPr>
+          <w:b/>
+        </w:rPr>
+        <w:t>like</w:t>
+      </w:r>
+      <w:proofErr w:type="gramStart"/>
+      <w:r>
+        <w:rPr>
+          <w:b/>
+        </w:rPr>
+        <w:t>/:</w:t>
+      </w:r>
+      <w:proofErr w:type="spellStart"/>
+      <w:r>
+        <w:rPr>
+          <w:b/>
+        </w:rPr>
+        <w:t>itemId</w:t>
+      </w:r>
+      <w:proofErr w:type="spellEnd"/>
+      <w:proofErr w:type="gramEnd"/>
+    </w:p>
+    <w:p>
+      <w:pPr>
+        <w:pStyle w:val="ListParagraph"/>
+        <w:numPr>
+          <w:ilvl w:val="1"/>
+          <w:numId w:val="1"/>
+        </w:numPr>
+        <w:rPr>
+          <w:b/>
+        </w:rPr>
+      </w:pPr>
+      <w:r>
+        <w:rPr>
+          <w:b/>
+        </w:rPr>
+        <w:t>Put</w:t>
+      </w:r>
+    </w:p>
+    <w:p>
+      <w:pPr>
+        <w:pStyle w:val="ListParagraph"/>
+        <w:numPr>
+          <w:ilvl w:val="1"/>
+          <w:numId w:val="1"/>
+        </w:numPr>
+        <w:rPr>
+          <w:b/>
+        </w:rPr>
+      </w:pPr>
+      <w:r>
+        <w:rPr>
+          <w:b/>
+        </w:rPr>
+        <w:t>Increases or decreases the like count of an item by 1</w:t>
+      </w:r>
+    </w:p>
+    <w:p>
+      <w:pPr>
+        <w:pStyle w:val="ListParagraph"/>
+        <w:numPr>
+          <w:ilvl w:val="1"/>
+          <w:numId w:val="1"/>
+        </w:numPr>
+        <w:rPr>
+          <w:b/>
+        </w:rPr>
+      </w:pPr>
+      <w:r>
+        <w:rPr>
+          <w:b/>
+        </w:rPr>
+        <w:t>Admin and Public</w:t>
+      </w:r>
+    </w:p>
+    <w:p>
+      <w:pPr>
+        <w:pStyle w:val="ListParagraph"/>
+        <w:numPr>
+          <w:ilvl w:val="1"/>
+          <w:numId w:val="1"/>
+        </w:numPr>
+        <w:rPr>
+          <w:b/>
+        </w:rPr>
+      </w:pPr>
+      <w:r>
+        <w:rPr>
+          <w:b/>
+        </w:rPr>
+        <w:t>Student 1</w:t>
+      </w:r>
+    </w:p>
+    <w:p>
+      <w:pPr>
+        <w:pStyle w:val="ListParagraph"/>
+        <w:numPr>
+          <w:ilvl w:val="0"/>
+          <w:numId w:val="1"/>
+        </w:numPr>
+        <w:rPr>
+          <w:b/>
+        </w:rPr>
+      </w:pPr>
+      <w:r>
+        <w:rPr>
+          <w:b/>
+        </w:rPr>
+        <w:t>/</w:t>
+      </w:r>
+      <w:proofErr w:type="spellStart"/>
+      <w:r>
+        <w:rPr>
+          <w:b/>
+        </w:rPr>
+        <w:t>api</w:t>
+      </w:r>
+      <w:proofErr w:type="spellEnd"/>
+      <w:r>
+        <w:rPr>
+          <w:b/>
+        </w:rPr>
+        <w:t>/user/login</w:t>
       </w:r>
     </w:p>
     <w:p>
@@ -312,7 +504,21 @@
         <w:rPr>
           <w:b/>
         </w:rPr>
-        <w:t>/api/user/register</w:t>
+        <w:t>/</w:t>
+      </w:r>
+      <w:proofErr w:type="spellStart"/>
+      <w:r>
+        <w:rPr>
+          <w:b/>
+        </w:rPr>
+        <w:t>api</w:t>
+      </w:r>
+      <w:proofErr w:type="spellEnd"/>
+      <w:r>
+        <w:rPr>
+          <w:b/>
+        </w:rPr>
+        <w:t>/user/register</w:t>
       </w:r>
     </w:p>
     <w:p>
@@ -402,7 +608,21 @@
         <w:rPr>
           <w:b/>
         </w:rPr>
-        <w:t>/api/user/</w:t>
+        <w:t>/</w:t>
+      </w:r>
+      <w:proofErr w:type="spellStart"/>
+      <w:r>
+        <w:rPr>
+          <w:b/>
+        </w:rPr>
+        <w:t>api</w:t>
+      </w:r>
+      <w:proofErr w:type="spellEnd"/>
+      <w:r>
+        <w:rPr>
+          <w:b/>
+        </w:rPr>
+        <w:t>/user/</w:t>
       </w:r>
       <w:r>
         <w:rPr>
@@ -516,7 +736,21 @@
         <w:rPr>
           <w:b/>
         </w:rPr>
-        <w:t>/api/user/</w:t>
+        <w:t>/</w:t>
+      </w:r>
+      <w:proofErr w:type="spellStart"/>
+      <w:r>
+        <w:rPr>
+          <w:b/>
+        </w:rPr>
+        <w:t>api</w:t>
+      </w:r>
+      <w:proofErr w:type="spellEnd"/>
+      <w:r>
+        <w:rPr>
+          <w:b/>
+        </w:rPr>
+        <w:t>/user/</w:t>
       </w:r>
       <w:r>
         <w:rPr>
@@ -618,7 +852,21 @@
         <w:rPr>
           <w:b/>
         </w:rPr>
-        <w:t>/api/user/</w:t>
+        <w:t>/</w:t>
+      </w:r>
+      <w:proofErr w:type="spellStart"/>
+      <w:r>
+        <w:rPr>
+          <w:b/>
+        </w:rPr>
+        <w:t>api</w:t>
+      </w:r>
+      <w:proofErr w:type="spellEnd"/>
+      <w:r>
+        <w:rPr>
+          <w:b/>
+        </w:rPr>
+        <w:t>/user/</w:t>
       </w:r>
       <w:r>
         <w:rPr>
@@ -626,11 +874,19 @@
         </w:rPr>
         <w:t>orders</w:t>
       </w:r>
-      <w:r>
-        <w:rPr>
-          <w:b/>
-        </w:rPr>
-        <w:t>/:order</w:t>
+      <w:proofErr w:type="gramStart"/>
+      <w:r>
+        <w:rPr>
+          <w:b/>
+        </w:rPr>
+        <w:t>/:</w:t>
+      </w:r>
+      <w:proofErr w:type="spellStart"/>
+      <w:r>
+        <w:rPr>
+          <w:b/>
+        </w:rPr>
+        <w:t>order</w:t>
       </w:r>
       <w:r>
         <w:rPr>
@@ -638,24 +894,34 @@
         </w:rPr>
         <w:t>Id</w:t>
       </w:r>
-    </w:p>
-    <w:p>
-      <w:pPr>
-        <w:pStyle w:val="ListParagraph"/>
-        <w:numPr>
-          <w:ilvl w:val="1"/>
-          <w:numId w:val="1"/>
-        </w:numPr>
-        <w:rPr>
-          <w:b/>
-        </w:rPr>
-      </w:pPr>
-      <w:r>
-        <w:rPr>
-          <w:b/>
-        </w:rPr>
-        <w:t>Get with params</w:t>
-      </w:r>
+      <w:proofErr w:type="spellEnd"/>
+      <w:proofErr w:type="gramEnd"/>
+    </w:p>
+    <w:p>
+      <w:pPr>
+        <w:pStyle w:val="ListParagraph"/>
+        <w:numPr>
+          <w:ilvl w:val="1"/>
+          <w:numId w:val="1"/>
+        </w:numPr>
+        <w:rPr>
+          <w:b/>
+        </w:rPr>
+      </w:pPr>
+      <w:r>
+        <w:rPr>
+          <w:b/>
+        </w:rPr>
+        <w:t xml:space="preserve">Get with </w:t>
+      </w:r>
+      <w:proofErr w:type="spellStart"/>
+      <w:r>
+        <w:rPr>
+          <w:b/>
+        </w:rPr>
+        <w:t>params</w:t>
+      </w:r>
+      <w:proofErr w:type="spellEnd"/>
     </w:p>
     <w:p>
       <w:pPr>
@@ -740,6 +1006,7 @@
         <w:pStyle w:val="Heading2"/>
       </w:pPr>
       <w:r>
+        <w:lastRenderedPageBreak/>
         <w:t>Admin</w:t>
       </w:r>
     </w:p>
@@ -758,7 +1025,21 @@
         <w:rPr>
           <w:b/>
         </w:rPr>
-        <w:t>/api/admin/items</w:t>
+        <w:t>/</w:t>
+      </w:r>
+      <w:proofErr w:type="spellStart"/>
+      <w:r>
+        <w:rPr>
+          <w:b/>
+        </w:rPr>
+        <w:t>api</w:t>
+      </w:r>
+      <w:proofErr w:type="spellEnd"/>
+      <w:r>
+        <w:rPr>
+          <w:b/>
+        </w:rPr>
+        <w:t>/admin/items</w:t>
       </w:r>
     </w:p>
     <w:p>
@@ -812,7 +1093,6 @@
         <w:rPr>
           <w:b/>
         </w:rPr>
-        <w:lastRenderedPageBreak/>
         <w:t>Admin only</w:t>
       </w:r>
     </w:p>
@@ -849,26 +1129,64 @@
         <w:rPr>
           <w:b/>
         </w:rPr>
-        <w:t>/api/admin/items/:itemId</w:t>
-      </w:r>
-    </w:p>
-    <w:p>
-      <w:pPr>
-        <w:pStyle w:val="ListParagraph"/>
-        <w:numPr>
-          <w:ilvl w:val="1"/>
-          <w:numId w:val="1"/>
-        </w:numPr>
-        <w:rPr>
-          <w:b/>
-        </w:rPr>
-      </w:pPr>
-      <w:r>
-        <w:rPr>
-          <w:b/>
-        </w:rPr>
-        <w:t>Get with params</w:t>
-      </w:r>
+        <w:t>/</w:t>
+      </w:r>
+      <w:proofErr w:type="spellStart"/>
+      <w:r>
+        <w:rPr>
+          <w:b/>
+        </w:rPr>
+        <w:t>api</w:t>
+      </w:r>
+      <w:proofErr w:type="spellEnd"/>
+      <w:r>
+        <w:rPr>
+          <w:b/>
+        </w:rPr>
+        <w:t>/admin/items</w:t>
+      </w:r>
+      <w:proofErr w:type="gramStart"/>
+      <w:r>
+        <w:rPr>
+          <w:b/>
+        </w:rPr>
+        <w:t>/:</w:t>
+      </w:r>
+      <w:proofErr w:type="spellStart"/>
+      <w:r>
+        <w:rPr>
+          <w:b/>
+        </w:rPr>
+        <w:t>itemId</w:t>
+      </w:r>
+      <w:proofErr w:type="spellEnd"/>
+      <w:proofErr w:type="gramEnd"/>
+    </w:p>
+    <w:p>
+      <w:pPr>
+        <w:pStyle w:val="ListParagraph"/>
+        <w:numPr>
+          <w:ilvl w:val="1"/>
+          <w:numId w:val="1"/>
+        </w:numPr>
+        <w:rPr>
+          <w:b/>
+        </w:rPr>
+      </w:pPr>
+      <w:r>
+        <w:rPr>
+          <w:b/>
+        </w:rPr>
+        <w:t xml:space="preserve">Get with </w:t>
+      </w:r>
+      <w:proofErr w:type="spellStart"/>
+      <w:r>
+        <w:rPr>
+          <w:b/>
+        </w:rPr>
+        <w:t>params</w:t>
+      </w:r>
+      <w:proofErr w:type="spellEnd"/>
     </w:p>
     <w:p>
       <w:pPr>
@@ -939,7 +1257,21 @@
         <w:rPr>
           <w:b/>
         </w:rPr>
-        <w:t>/api/admin/items</w:t>
+        <w:t>/</w:t>
+      </w:r>
+      <w:proofErr w:type="spellStart"/>
+      <w:r>
+        <w:rPr>
+          <w:b/>
+        </w:rPr>
+        <w:t>api</w:t>
+      </w:r>
+      <w:proofErr w:type="spellEnd"/>
+      <w:r>
+        <w:rPr>
+          <w:b/>
+        </w:rPr>
+        <w:t>/admin/items</w:t>
       </w:r>
     </w:p>
     <w:p>
@@ -1029,8 +1361,38 @@
         <w:rPr>
           <w:b/>
         </w:rPr>
-        <w:t>/api/admin/items/:itemId</w:t>
-      </w:r>
+        <w:t>/</w:t>
+      </w:r>
+      <w:proofErr w:type="spellStart"/>
+      <w:r>
+        <w:rPr>
+          <w:b/>
+        </w:rPr>
+        <w:t>api</w:t>
+      </w:r>
+      <w:proofErr w:type="spellEnd"/>
+      <w:r>
+        <w:rPr>
+          <w:b/>
+        </w:rPr>
+        <w:t>/admin/items</w:t>
+      </w:r>
+      <w:proofErr w:type="gramStart"/>
+      <w:r>
+        <w:rPr>
+          <w:b/>
+        </w:rPr>
+        <w:t>/:</w:t>
+      </w:r>
+      <w:proofErr w:type="spellStart"/>
+      <w:r>
+        <w:rPr>
+          <w:b/>
+        </w:rPr>
+        <w:t>itemId</w:t>
+      </w:r>
+      <w:proofErr w:type="spellEnd"/>
+      <w:proofErr w:type="gramEnd"/>
     </w:p>
     <w:p>
       <w:pPr>
@@ -1119,8 +1481,38 @@
         <w:rPr>
           <w:b/>
         </w:rPr>
-        <w:t>/api/admin/items/:itemId</w:t>
-      </w:r>
+        <w:t>/</w:t>
+      </w:r>
+      <w:proofErr w:type="spellStart"/>
+      <w:r>
+        <w:rPr>
+          <w:b/>
+        </w:rPr>
+        <w:t>api</w:t>
+      </w:r>
+      <w:proofErr w:type="spellEnd"/>
+      <w:r>
+        <w:rPr>
+          <w:b/>
+        </w:rPr>
+        <w:t>/admin/items</w:t>
+      </w:r>
+      <w:proofErr w:type="gramStart"/>
+      <w:r>
+        <w:rPr>
+          <w:b/>
+        </w:rPr>
+        <w:t>/:</w:t>
+      </w:r>
+      <w:proofErr w:type="spellStart"/>
+      <w:r>
+        <w:rPr>
+          <w:b/>
+        </w:rPr>
+        <w:t>itemId</w:t>
+      </w:r>
+      <w:proofErr w:type="spellEnd"/>
+      <w:proofErr w:type="gramEnd"/>
     </w:p>
     <w:p>
       <w:pPr>
@@ -1193,13 +1585,6 @@
         </w:rPr>
         <w:t>Student 4</w:t>
       </w:r>
-    </w:p>
-    <w:p>
-      <w:pPr>
-        <w:rPr>
-          <w:b/>
-        </w:rPr>
-      </w:pPr>
       <w:bookmarkStart w:id="0" w:name="_GoBack"/>
       <w:bookmarkEnd w:id="0"/>
     </w:p>
@@ -1226,6 +1611,13 @@
     </w:p>
     <w:p>
       <w:pPr>
+        <w:rPr>
+          <w:b/>
+        </w:rPr>
+      </w:pPr>
+    </w:p>
+    <w:p>
+      <w:pPr>
         <w:pStyle w:val="Heading1"/>
       </w:pPr>
       <w:r>
@@ -1268,9 +1660,11 @@
           <w:numId w:val="2"/>
         </w:numPr>
       </w:pPr>
+      <w:proofErr w:type="spellStart"/>
       <w:r>
         <w:t>googleId</w:t>
       </w:r>
+      <w:proofErr w:type="spellEnd"/>
     </w:p>
     <w:p>
       <w:pPr>
@@ -1284,7 +1678,7 @@
         <w:t>Items</w:t>
       </w:r>
       <w:r>
-        <w:t xml:space="preserve"> – Student 2/Student 4</w:t>
+        <w:t xml:space="preserve"> – Student 1</w:t>
       </w:r>
     </w:p>
     <w:p>
@@ -1295,9 +1689,11 @@
           <w:numId w:val="2"/>
         </w:numPr>
       </w:pPr>
+      <w:proofErr w:type="spellStart"/>
       <w:r>
         <w:t>itemName</w:t>
       </w:r>
+      <w:proofErr w:type="spellEnd"/>
     </w:p>
     <w:p>
       <w:pPr>
@@ -1307,9 +1703,11 @@
           <w:numId w:val="2"/>
         </w:numPr>
       </w:pPr>
+      <w:proofErr w:type="spellStart"/>
       <w:r>
         <w:t>itemDesc</w:t>
       </w:r>
+      <w:proofErr w:type="spellEnd"/>
     </w:p>
     <w:p>
       <w:pPr>
@@ -1319,9 +1717,25 @@
           <w:numId w:val="2"/>
         </w:numPr>
       </w:pPr>
+      <w:proofErr w:type="spellStart"/>
       <w:r>
         <w:t>imgUrl</w:t>
       </w:r>
+      <w:proofErr w:type="spellEnd"/>
+    </w:p>
+    <w:p>
+      <w:pPr>
+        <w:pStyle w:val="ListParagraph"/>
+        <w:numPr>
+          <w:ilvl w:val="1"/>
+          <w:numId w:val="2"/>
+        </w:numPr>
+      </w:pPr>
+      <w:proofErr w:type="spellStart"/>
+      <w:r>
+        <w:t>likeCount</w:t>
+      </w:r>
+      <w:proofErr w:type="spellEnd"/>
     </w:p>
     <w:p>
       <w:pPr>
@@ -1344,7 +1758,7 @@
         </w:numPr>
       </w:pPr>
       <w:r>
-        <w:t>Orders – Student 1</w:t>
+        <w:t>Orders – Student 2</w:t>
       </w:r>
     </w:p>
     <w:p>
@@ -1355,9 +1769,11 @@
           <w:numId w:val="2"/>
         </w:numPr>
       </w:pPr>
+      <w:proofErr w:type="spellStart"/>
       <w:r>
         <w:t>userId</w:t>
       </w:r>
+      <w:proofErr w:type="spellEnd"/>
     </w:p>
     <w:p>
       <w:pPr>
@@ -1368,6 +1784,7 @@
         </w:numPr>
       </w:pPr>
       <w:r>
+        <w:lastRenderedPageBreak/>
         <w:t>cart</w:t>
       </w:r>
     </w:p>
@@ -1379,9 +1796,11 @@
           <w:numId w:val="2"/>
         </w:numPr>
       </w:pPr>
+      <w:proofErr w:type="spellStart"/>
       <w:r>
         <w:t>itemId</w:t>
       </w:r>
+      <w:proofErr w:type="spellEnd"/>
     </w:p>
     <w:p>
       <w:pPr>
@@ -1391,9 +1810,11 @@
           <w:numId w:val="2"/>
         </w:numPr>
       </w:pPr>
+      <w:proofErr w:type="spellStart"/>
       <w:r>
         <w:t>itemName</w:t>
       </w:r>
+      <w:proofErr w:type="spellEnd"/>
     </w:p>
     <w:p>
       <w:pPr>
@@ -1403,12 +1824,14 @@
           <w:numId w:val="2"/>
         </w:numPr>
       </w:pPr>
+      <w:proofErr w:type="spellStart"/>
       <w:r>
         <w:t>price</w:t>
       </w:r>
       <w:r>
         <w:t>OfOne</w:t>
       </w:r>
+      <w:proofErr w:type="spellEnd"/>
     </w:p>
     <w:p>
       <w:pPr>
@@ -1418,9 +1841,11 @@
           <w:numId w:val="2"/>
         </w:numPr>
       </w:pPr>
+      <w:proofErr w:type="spellStart"/>
       <w:r>
         <w:t>priceOfRow</w:t>
       </w:r>
+      <w:proofErr w:type="spellEnd"/>
     </w:p>
     <w:p>
       <w:pPr>
@@ -1430,10 +1855,11 @@
           <w:numId w:val="2"/>
         </w:numPr>
       </w:pPr>
-      <w:r>
-        <w:lastRenderedPageBreak/>
+      <w:proofErr w:type="spellStart"/>
+      <w:r>
         <w:t>qty</w:t>
       </w:r>
+      <w:proofErr w:type="spellEnd"/>
     </w:p>
     <w:p>
       <w:pPr>
@@ -1443,9 +1869,11 @@
           <w:numId w:val="2"/>
         </w:numPr>
       </w:pPr>
+      <w:proofErr w:type="spellStart"/>
       <w:r>
         <w:t>datetime</w:t>
       </w:r>
+      <w:proofErr w:type="spellEnd"/>
     </w:p>
     <w:p>
       <w:pPr>

</xml_diff>

<commit_message>
Cobsccomp201 p 007/create item model (#2)
* Added Like function API endpoint to Server Structure document

* Created item Schema

* Added items get with params route
</commit_message>
<xml_diff>
--- a/Documentation/Server Structure.docx
+++ b/Documentation/Server Structure.docx
@@ -222,986 +222,1082 @@
         <w:rPr>
           <w:b/>
         </w:rPr>
-        <w:t>/api/user/login</w:t>
-      </w:r>
-    </w:p>
-    <w:p>
-      <w:pPr>
-        <w:pStyle w:val="ListParagraph"/>
-        <w:numPr>
-          <w:ilvl w:val="1"/>
-          <w:numId w:val="1"/>
-        </w:numPr>
-        <w:rPr>
-          <w:b/>
-        </w:rPr>
-      </w:pPr>
-      <w:r>
-        <w:rPr>
-          <w:b/>
-        </w:rPr>
-        <w:t>Post</w:t>
-      </w:r>
-    </w:p>
-    <w:p>
-      <w:pPr>
-        <w:pStyle w:val="ListParagraph"/>
-        <w:numPr>
-          <w:ilvl w:val="1"/>
-          <w:numId w:val="1"/>
-        </w:numPr>
-        <w:rPr>
-          <w:b/>
-        </w:rPr>
-      </w:pPr>
-      <w:r>
-        <w:rPr>
-          <w:b/>
-        </w:rPr>
-        <w:t>Logs in a registered user</w:t>
-      </w:r>
-    </w:p>
-    <w:p>
-      <w:pPr>
-        <w:pStyle w:val="ListParagraph"/>
-        <w:numPr>
-          <w:ilvl w:val="1"/>
-          <w:numId w:val="1"/>
-        </w:numPr>
-        <w:rPr>
-          <w:b/>
-        </w:rPr>
-      </w:pPr>
-      <w:r>
-        <w:rPr>
-          <w:b/>
-        </w:rPr>
-        <w:t>Public</w:t>
-      </w:r>
-    </w:p>
-    <w:p>
-      <w:pPr>
-        <w:pStyle w:val="ListParagraph"/>
-        <w:numPr>
-          <w:ilvl w:val="1"/>
-          <w:numId w:val="1"/>
-        </w:numPr>
-        <w:rPr>
-          <w:b/>
-        </w:rPr>
-      </w:pPr>
-      <w:r>
-        <w:rPr>
-          <w:b/>
-        </w:rPr>
-        <w:t>Student 3</w:t>
-      </w:r>
-    </w:p>
-    <w:p>
-      <w:pPr>
-        <w:pStyle w:val="ListParagraph"/>
-        <w:numPr>
-          <w:ilvl w:val="0"/>
-          <w:numId w:val="1"/>
-        </w:numPr>
-        <w:rPr>
-          <w:b/>
-        </w:rPr>
-      </w:pPr>
-      <w:r>
-        <w:rPr>
-          <w:b/>
-        </w:rPr>
-        <w:t>/api/user/register</w:t>
-      </w:r>
-    </w:p>
-    <w:p>
-      <w:pPr>
-        <w:pStyle w:val="ListParagraph"/>
-        <w:numPr>
-          <w:ilvl w:val="1"/>
-          <w:numId w:val="1"/>
-        </w:numPr>
-        <w:rPr>
-          <w:b/>
-        </w:rPr>
-      </w:pPr>
-      <w:r>
-        <w:rPr>
-          <w:b/>
-        </w:rPr>
-        <w:t>Post</w:t>
-      </w:r>
-    </w:p>
-    <w:p>
-      <w:pPr>
-        <w:pStyle w:val="ListParagraph"/>
-        <w:numPr>
-          <w:ilvl w:val="1"/>
-          <w:numId w:val="1"/>
-        </w:numPr>
-        <w:rPr>
-          <w:b/>
-        </w:rPr>
-      </w:pPr>
-      <w:r>
-        <w:rPr>
-          <w:b/>
-        </w:rPr>
-        <w:t>Registers a new user</w:t>
-      </w:r>
-    </w:p>
-    <w:p>
-      <w:pPr>
-        <w:pStyle w:val="ListParagraph"/>
-        <w:numPr>
-          <w:ilvl w:val="1"/>
-          <w:numId w:val="1"/>
-        </w:numPr>
-        <w:rPr>
-          <w:b/>
-        </w:rPr>
-      </w:pPr>
-      <w:r>
-        <w:rPr>
-          <w:b/>
-        </w:rPr>
-        <w:t>Public</w:t>
-      </w:r>
-    </w:p>
-    <w:p>
-      <w:pPr>
-        <w:pStyle w:val="ListParagraph"/>
-        <w:numPr>
-          <w:ilvl w:val="1"/>
-          <w:numId w:val="1"/>
-        </w:numPr>
-        <w:rPr>
-          <w:b/>
-        </w:rPr>
-      </w:pPr>
-      <w:r>
-        <w:rPr>
-          <w:b/>
-        </w:rPr>
-        <w:t>Student 3</w:t>
-      </w:r>
-    </w:p>
-    <w:p>
-      <w:pPr>
-        <w:pStyle w:val="ListParagraph"/>
-        <w:numPr>
-          <w:ilvl w:val="0"/>
-          <w:numId w:val="1"/>
-        </w:numPr>
-        <w:rPr>
-          <w:b/>
-        </w:rPr>
-      </w:pPr>
-      <w:r>
-        <w:rPr>
-          <w:b/>
-        </w:rPr>
-        <w:t>/api/user/</w:t>
-      </w:r>
-      <w:r>
-        <w:rPr>
-          <w:b/>
-        </w:rPr>
-        <w:t>checkout</w:t>
-      </w:r>
-    </w:p>
-    <w:p>
-      <w:pPr>
-        <w:pStyle w:val="ListParagraph"/>
-        <w:numPr>
-          <w:ilvl w:val="1"/>
-          <w:numId w:val="1"/>
-        </w:numPr>
-        <w:rPr>
-          <w:b/>
-        </w:rPr>
-      </w:pPr>
-      <w:r>
-        <w:rPr>
-          <w:b/>
-        </w:rPr>
-        <w:t>Post</w:t>
-      </w:r>
-    </w:p>
-    <w:p>
-      <w:pPr>
-        <w:pStyle w:val="ListParagraph"/>
-        <w:numPr>
-          <w:ilvl w:val="1"/>
-          <w:numId w:val="1"/>
-        </w:numPr>
-        <w:rPr>
-          <w:b/>
-        </w:rPr>
-      </w:pPr>
-      <w:r>
-        <w:rPr>
-          <w:b/>
-        </w:rPr>
-        <w:t>Checkout all</w:t>
-      </w:r>
-      <w:r>
-        <w:rPr>
-          <w:b/>
-        </w:rPr>
-        <w:t xml:space="preserve"> shopping cart item</w:t>
-      </w:r>
-      <w:r>
-        <w:rPr>
-          <w:b/>
-        </w:rPr>
-        <w:t>s</w:t>
-      </w:r>
-      <w:r>
-        <w:rPr>
-          <w:b/>
-        </w:rPr>
-        <w:t xml:space="preserve"> of the requesting user</w:t>
-      </w:r>
-    </w:p>
-    <w:p>
-      <w:pPr>
-        <w:pStyle w:val="ListParagraph"/>
-        <w:numPr>
-          <w:ilvl w:val="1"/>
-          <w:numId w:val="1"/>
-        </w:numPr>
-        <w:rPr>
-          <w:b/>
-        </w:rPr>
-      </w:pPr>
-      <w:r>
-        <w:rPr>
-          <w:b/>
-        </w:rPr>
-        <w:t>Public</w:t>
-      </w:r>
-    </w:p>
-    <w:p>
-      <w:pPr>
-        <w:pStyle w:val="ListParagraph"/>
-        <w:numPr>
-          <w:ilvl w:val="1"/>
-          <w:numId w:val="1"/>
-        </w:numPr>
-        <w:rPr>
-          <w:b/>
-        </w:rPr>
-      </w:pPr>
-      <w:r>
-        <w:rPr>
-          <w:b/>
-        </w:rPr>
-        <w:t>Student 2</w:t>
-      </w:r>
-    </w:p>
-    <w:p>
-      <w:pPr>
-        <w:pStyle w:val="ListParagraph"/>
-        <w:numPr>
-          <w:ilvl w:val="0"/>
-          <w:numId w:val="1"/>
-        </w:numPr>
-        <w:rPr>
-          <w:b/>
-        </w:rPr>
-      </w:pPr>
-      <w:r>
-        <w:rPr>
-          <w:b/>
-        </w:rPr>
-        <w:t>/api/user/</w:t>
-      </w:r>
-      <w:r>
-        <w:rPr>
-          <w:b/>
-        </w:rPr>
-        <w:t>orders</w:t>
-      </w:r>
-      <w:r>
-        <w:rPr>
-          <w:b/>
-        </w:rPr>
-        <w:t>/</w:t>
-      </w:r>
-    </w:p>
-    <w:p>
-      <w:pPr>
-        <w:pStyle w:val="ListParagraph"/>
-        <w:numPr>
-          <w:ilvl w:val="1"/>
-          <w:numId w:val="1"/>
-        </w:numPr>
-        <w:rPr>
-          <w:b/>
-        </w:rPr>
-      </w:pPr>
-      <w:r>
-        <w:rPr>
-          <w:b/>
-        </w:rPr>
-        <w:t>Get</w:t>
-      </w:r>
-    </w:p>
-    <w:p>
-      <w:pPr>
-        <w:pStyle w:val="ListParagraph"/>
-        <w:numPr>
-          <w:ilvl w:val="1"/>
-          <w:numId w:val="1"/>
-        </w:numPr>
-        <w:rPr>
-          <w:b/>
-        </w:rPr>
-      </w:pPr>
-      <w:r>
-        <w:rPr>
-          <w:b/>
-        </w:rPr>
-        <w:t>Returns previous all purchases according to the requesting user</w:t>
-      </w:r>
-    </w:p>
-    <w:p>
-      <w:pPr>
-        <w:pStyle w:val="ListParagraph"/>
-        <w:numPr>
-          <w:ilvl w:val="1"/>
-          <w:numId w:val="1"/>
-        </w:numPr>
-        <w:rPr>
-          <w:b/>
-        </w:rPr>
-      </w:pPr>
-      <w:r>
-        <w:rPr>
-          <w:b/>
-        </w:rPr>
-        <w:t>Public</w:t>
-      </w:r>
-    </w:p>
-    <w:p>
-      <w:pPr>
-        <w:pStyle w:val="ListParagraph"/>
-        <w:numPr>
-          <w:ilvl w:val="1"/>
-          <w:numId w:val="1"/>
-        </w:numPr>
-        <w:rPr>
-          <w:b/>
-        </w:rPr>
-      </w:pPr>
-      <w:r>
-        <w:rPr>
-          <w:b/>
-        </w:rPr>
-        <w:t>Student 3</w:t>
-      </w:r>
-    </w:p>
-    <w:p>
-      <w:pPr>
-        <w:pStyle w:val="ListParagraph"/>
-        <w:numPr>
-          <w:ilvl w:val="0"/>
-          <w:numId w:val="1"/>
-        </w:numPr>
-        <w:rPr>
-          <w:b/>
-        </w:rPr>
-      </w:pPr>
-      <w:r>
-        <w:rPr>
-          <w:b/>
-        </w:rPr>
-        <w:t>/api/user/</w:t>
-      </w:r>
-      <w:r>
-        <w:rPr>
-          <w:b/>
-        </w:rPr>
-        <w:t>orders</w:t>
-      </w:r>
-      <w:r>
-        <w:rPr>
-          <w:b/>
-        </w:rPr>
-        <w:t>/:order</w:t>
-      </w:r>
-      <w:r>
-        <w:rPr>
-          <w:b/>
-        </w:rPr>
-        <w:t>Id</w:t>
-      </w:r>
-    </w:p>
-    <w:p>
-      <w:pPr>
-        <w:pStyle w:val="ListParagraph"/>
-        <w:numPr>
-          <w:ilvl w:val="1"/>
-          <w:numId w:val="1"/>
-        </w:numPr>
-        <w:rPr>
-          <w:b/>
-        </w:rPr>
-      </w:pPr>
-      <w:r>
-        <w:rPr>
-          <w:b/>
-        </w:rPr>
-        <w:t>Get with params</w:t>
-      </w:r>
-    </w:p>
-    <w:p>
-      <w:pPr>
-        <w:pStyle w:val="ListParagraph"/>
-        <w:numPr>
-          <w:ilvl w:val="1"/>
-          <w:numId w:val="1"/>
-        </w:numPr>
-        <w:rPr>
-          <w:b/>
-        </w:rPr>
-      </w:pPr>
-      <w:r>
-        <w:rPr>
-          <w:b/>
-        </w:rPr>
-        <w:t>Returns</w:t>
-      </w:r>
-      <w:r>
-        <w:rPr>
-          <w:b/>
-        </w:rPr>
-        <w:t xml:space="preserve"> details of</w:t>
-      </w:r>
-      <w:r>
-        <w:rPr>
-          <w:b/>
-        </w:rPr>
-        <w:t xml:space="preserve"> a single </w:t>
-      </w:r>
-      <w:r>
-        <w:rPr>
-          <w:b/>
-        </w:rPr>
-        <w:t>order</w:t>
-      </w:r>
-      <w:r>
-        <w:rPr>
-          <w:b/>
-        </w:rPr>
-        <w:t xml:space="preserve"> according to the requesting user</w:t>
-      </w:r>
-    </w:p>
-    <w:p>
-      <w:pPr>
-        <w:pStyle w:val="ListParagraph"/>
-        <w:numPr>
-          <w:ilvl w:val="1"/>
-          <w:numId w:val="1"/>
-        </w:numPr>
-        <w:rPr>
-          <w:b/>
-        </w:rPr>
-      </w:pPr>
-      <w:r>
-        <w:rPr>
-          <w:b/>
-        </w:rPr>
-        <w:t>Public</w:t>
-      </w:r>
-    </w:p>
-    <w:p>
-      <w:pPr>
-        <w:pStyle w:val="ListParagraph"/>
-        <w:numPr>
-          <w:ilvl w:val="1"/>
-          <w:numId w:val="1"/>
-        </w:numPr>
-        <w:rPr>
-          <w:b/>
-        </w:rPr>
-      </w:pPr>
-      <w:r>
-        <w:rPr>
-          <w:b/>
-        </w:rPr>
-        <w:t>Student 1</w:t>
-      </w:r>
-    </w:p>
-    <w:p>
-      <w:pPr>
-        <w:pStyle w:val="Heading2"/>
-      </w:pPr>
-      <w:r>
-        <w:t>Admin</w:t>
-      </w:r>
-    </w:p>
-    <w:p>
-      <w:pPr>
-        <w:pStyle w:val="ListParagraph"/>
-        <w:numPr>
-          <w:ilvl w:val="0"/>
-          <w:numId w:val="1"/>
-        </w:numPr>
-        <w:rPr>
-          <w:b/>
-        </w:rPr>
-      </w:pPr>
-      <w:r>
-        <w:rPr>
-          <w:b/>
-        </w:rPr>
-        <w:t>/api/admin/items</w:t>
-      </w:r>
-    </w:p>
-    <w:p>
-      <w:pPr>
-        <w:pStyle w:val="ListParagraph"/>
-        <w:numPr>
-          <w:ilvl w:val="1"/>
-          <w:numId w:val="1"/>
-        </w:numPr>
-        <w:rPr>
-          <w:b/>
-        </w:rPr>
-      </w:pPr>
-      <w:r>
-        <w:rPr>
-          <w:b/>
-        </w:rPr>
-        <w:t>Get</w:t>
-      </w:r>
-    </w:p>
-    <w:p>
-      <w:pPr>
-        <w:pStyle w:val="ListParagraph"/>
-        <w:numPr>
-          <w:ilvl w:val="1"/>
-          <w:numId w:val="1"/>
-        </w:numPr>
-        <w:rPr>
-          <w:b/>
-        </w:rPr>
-      </w:pPr>
-      <w:r>
-        <w:rPr>
-          <w:b/>
-        </w:rPr>
-        <w:t>Returns all items with details</w:t>
-      </w:r>
-    </w:p>
-    <w:p>
-      <w:pPr>
-        <w:pStyle w:val="ListParagraph"/>
-        <w:numPr>
-          <w:ilvl w:val="1"/>
-          <w:numId w:val="1"/>
-        </w:numPr>
-        <w:rPr>
-          <w:b/>
-        </w:rPr>
-      </w:pPr>
-      <w:r>
-        <w:rPr>
-          <w:b/>
-        </w:rPr>
-        <w:lastRenderedPageBreak/>
-        <w:t>Admin only</w:t>
-      </w:r>
-    </w:p>
-    <w:p>
-      <w:pPr>
-        <w:pStyle w:val="ListParagraph"/>
-        <w:numPr>
-          <w:ilvl w:val="1"/>
-          <w:numId w:val="1"/>
-        </w:numPr>
-        <w:rPr>
-          <w:b/>
-        </w:rPr>
-      </w:pPr>
-      <w:r>
-        <w:rPr>
-          <w:b/>
-        </w:rPr>
-        <w:t>Student 4</w:t>
-      </w:r>
-    </w:p>
-    <w:p>
-      <w:pPr>
-        <w:pStyle w:val="ListParagraph"/>
-        <w:numPr>
-          <w:ilvl w:val="0"/>
-          <w:numId w:val="1"/>
-        </w:numPr>
-        <w:rPr>
-          <w:b/>
-        </w:rPr>
-      </w:pPr>
-      <w:r>
-        <w:rPr>
-          <w:b/>
-        </w:rPr>
-        <w:t>/api/admin/items/:itemId</w:t>
-      </w:r>
-    </w:p>
-    <w:p>
-      <w:pPr>
-        <w:pStyle w:val="ListParagraph"/>
-        <w:numPr>
-          <w:ilvl w:val="1"/>
-          <w:numId w:val="1"/>
-        </w:numPr>
-        <w:rPr>
-          <w:b/>
-        </w:rPr>
-      </w:pPr>
-      <w:r>
-        <w:rPr>
-          <w:b/>
-        </w:rPr>
-        <w:t>Get with params</w:t>
-      </w:r>
-    </w:p>
-    <w:p>
-      <w:pPr>
-        <w:pStyle w:val="ListParagraph"/>
-        <w:numPr>
-          <w:ilvl w:val="1"/>
-          <w:numId w:val="1"/>
-        </w:numPr>
-        <w:rPr>
-          <w:b/>
-        </w:rPr>
-      </w:pPr>
-      <w:r>
-        <w:rPr>
-          <w:b/>
-        </w:rPr>
-        <w:t>Returns details of one item</w:t>
-      </w:r>
-    </w:p>
-    <w:p>
-      <w:pPr>
-        <w:pStyle w:val="ListParagraph"/>
-        <w:numPr>
-          <w:ilvl w:val="1"/>
-          <w:numId w:val="1"/>
-        </w:numPr>
-        <w:rPr>
-          <w:b/>
-        </w:rPr>
-      </w:pPr>
-      <w:r>
-        <w:rPr>
-          <w:b/>
-        </w:rPr>
-        <w:t>Admin only</w:t>
-      </w:r>
-    </w:p>
-    <w:p>
-      <w:pPr>
-        <w:pStyle w:val="ListParagraph"/>
-        <w:numPr>
-          <w:ilvl w:val="1"/>
-          <w:numId w:val="1"/>
-        </w:numPr>
-        <w:rPr>
-          <w:b/>
-        </w:rPr>
-      </w:pPr>
-      <w:r>
-        <w:rPr>
-          <w:b/>
-        </w:rPr>
-        <w:t>Student 4</w:t>
-      </w:r>
-    </w:p>
-    <w:p>
-      <w:pPr>
-        <w:pStyle w:val="ListParagraph"/>
-        <w:numPr>
-          <w:ilvl w:val="0"/>
-          <w:numId w:val="1"/>
-        </w:numPr>
-        <w:rPr>
-          <w:b/>
-        </w:rPr>
-      </w:pPr>
-      <w:r>
-        <w:rPr>
-          <w:b/>
-        </w:rPr>
-        <w:t>/api/admin/items</w:t>
-      </w:r>
-    </w:p>
-    <w:p>
-      <w:pPr>
-        <w:pStyle w:val="ListParagraph"/>
-        <w:numPr>
-          <w:ilvl w:val="1"/>
-          <w:numId w:val="1"/>
-        </w:numPr>
-        <w:rPr>
-          <w:b/>
-        </w:rPr>
-      </w:pPr>
-      <w:r>
-        <w:rPr>
-          <w:b/>
-        </w:rPr>
-        <w:t>Post</w:t>
-      </w:r>
-    </w:p>
-    <w:p>
-      <w:pPr>
-        <w:pStyle w:val="ListParagraph"/>
-        <w:numPr>
-          <w:ilvl w:val="1"/>
-          <w:numId w:val="1"/>
-        </w:numPr>
-        <w:rPr>
-          <w:b/>
-        </w:rPr>
-      </w:pPr>
-      <w:r>
-        <w:rPr>
-          <w:b/>
-        </w:rPr>
-        <w:t>Add new item</w:t>
-      </w:r>
-    </w:p>
-    <w:p>
-      <w:pPr>
-        <w:pStyle w:val="ListParagraph"/>
-        <w:numPr>
-          <w:ilvl w:val="1"/>
-          <w:numId w:val="1"/>
-        </w:numPr>
-        <w:rPr>
-          <w:b/>
-        </w:rPr>
-      </w:pPr>
-      <w:r>
-        <w:rPr>
-          <w:b/>
-        </w:rPr>
-        <w:t>Admin Only</w:t>
-      </w:r>
-    </w:p>
-    <w:p>
-      <w:pPr>
-        <w:pStyle w:val="ListParagraph"/>
-        <w:numPr>
-          <w:ilvl w:val="1"/>
-          <w:numId w:val="1"/>
-        </w:numPr>
-        <w:rPr>
-          <w:b/>
-        </w:rPr>
-      </w:pPr>
-      <w:r>
-        <w:rPr>
-          <w:b/>
-        </w:rPr>
-        <w:t>Student 4</w:t>
-      </w:r>
-    </w:p>
-    <w:p>
-      <w:pPr>
-        <w:pStyle w:val="ListParagraph"/>
-        <w:numPr>
-          <w:ilvl w:val="0"/>
-          <w:numId w:val="1"/>
-        </w:numPr>
-        <w:rPr>
-          <w:b/>
-        </w:rPr>
-      </w:pPr>
-      <w:r>
-        <w:rPr>
-          <w:b/>
-        </w:rPr>
-        <w:t>/api/admin/items/:itemId</w:t>
-      </w:r>
-    </w:p>
-    <w:p>
-      <w:pPr>
-        <w:pStyle w:val="ListParagraph"/>
-        <w:numPr>
-          <w:ilvl w:val="1"/>
-          <w:numId w:val="1"/>
-        </w:numPr>
-        <w:rPr>
-          <w:b/>
-        </w:rPr>
-      </w:pPr>
-      <w:r>
-        <w:rPr>
-          <w:b/>
-        </w:rPr>
-        <w:t>Put</w:t>
-      </w:r>
-    </w:p>
-    <w:p>
-      <w:pPr>
-        <w:pStyle w:val="ListParagraph"/>
-        <w:numPr>
-          <w:ilvl w:val="1"/>
-          <w:numId w:val="1"/>
-        </w:numPr>
-        <w:rPr>
-          <w:b/>
-        </w:rPr>
-      </w:pPr>
-      <w:r>
-        <w:rPr>
-          <w:b/>
-        </w:rPr>
-        <w:t>Updates item</w:t>
-      </w:r>
-    </w:p>
-    <w:p>
-      <w:pPr>
-        <w:pStyle w:val="ListParagraph"/>
-        <w:numPr>
-          <w:ilvl w:val="1"/>
-          <w:numId w:val="1"/>
-        </w:numPr>
-        <w:rPr>
-          <w:b/>
-        </w:rPr>
-      </w:pPr>
-      <w:r>
-        <w:rPr>
-          <w:b/>
-        </w:rPr>
-        <w:t>Admin only</w:t>
-      </w:r>
-    </w:p>
-    <w:p>
-      <w:pPr>
-        <w:pStyle w:val="ListParagraph"/>
-        <w:numPr>
-          <w:ilvl w:val="1"/>
-          <w:numId w:val="1"/>
-        </w:numPr>
-        <w:rPr>
-          <w:b/>
-        </w:rPr>
-      </w:pPr>
-      <w:r>
-        <w:rPr>
-          <w:b/>
-        </w:rPr>
-        <w:t>Student 4</w:t>
-      </w:r>
-    </w:p>
-    <w:p>
-      <w:pPr>
-        <w:pStyle w:val="ListParagraph"/>
-        <w:numPr>
-          <w:ilvl w:val="0"/>
-          <w:numId w:val="1"/>
-        </w:numPr>
-        <w:rPr>
-          <w:b/>
-        </w:rPr>
-      </w:pPr>
-      <w:r>
-        <w:rPr>
-          <w:b/>
-        </w:rPr>
-        <w:t>/api/admin/items/:itemId</w:t>
-      </w:r>
-    </w:p>
-    <w:p>
-      <w:pPr>
-        <w:pStyle w:val="ListParagraph"/>
-        <w:numPr>
-          <w:ilvl w:val="1"/>
-          <w:numId w:val="1"/>
-        </w:numPr>
-        <w:rPr>
-          <w:b/>
-        </w:rPr>
-      </w:pPr>
-      <w:r>
-        <w:rPr>
-          <w:b/>
-        </w:rPr>
-        <w:t>Delete</w:t>
-      </w:r>
-    </w:p>
-    <w:p>
-      <w:pPr>
-        <w:pStyle w:val="ListParagraph"/>
-        <w:numPr>
-          <w:ilvl w:val="1"/>
-          <w:numId w:val="1"/>
-        </w:numPr>
-        <w:rPr>
-          <w:b/>
-        </w:rPr>
-      </w:pPr>
-      <w:r>
-        <w:rPr>
-          <w:b/>
-        </w:rPr>
-        <w:t>Deletes item</w:t>
-      </w:r>
-    </w:p>
-    <w:p>
-      <w:pPr>
-        <w:pStyle w:val="ListParagraph"/>
-        <w:numPr>
-          <w:ilvl w:val="1"/>
-          <w:numId w:val="1"/>
-        </w:numPr>
-        <w:rPr>
-          <w:b/>
-        </w:rPr>
-      </w:pPr>
-      <w:r>
-        <w:rPr>
-          <w:b/>
-        </w:rPr>
-        <w:t>Admin only</w:t>
-      </w:r>
-    </w:p>
-    <w:p>
-      <w:pPr>
-        <w:pStyle w:val="ListParagraph"/>
-        <w:numPr>
-          <w:ilvl w:val="1"/>
-          <w:numId w:val="1"/>
-        </w:numPr>
-        <w:rPr>
-          <w:b/>
-        </w:rPr>
-      </w:pPr>
-      <w:r>
-        <w:rPr>
-          <w:b/>
-        </w:rPr>
-        <w:t>Student 4</w:t>
-      </w:r>
-    </w:p>
-    <w:p>
-      <w:pPr>
-        <w:rPr>
-          <w:b/>
-        </w:rPr>
-      </w:pPr>
+        <w:t>/api/</w:t>
+      </w:r>
+      <w:r>
+        <w:rPr>
+          <w:b/>
+        </w:rPr>
+        <w:t>items/</w:t>
+      </w:r>
       <w:bookmarkStart w:id="0" w:name="_GoBack"/>
       <w:bookmarkEnd w:id="0"/>
+      <w:r>
+        <w:rPr>
+          <w:b/>
+        </w:rPr>
+        <w:t>like/:itemId</w:t>
+      </w:r>
+    </w:p>
+    <w:p>
+      <w:pPr>
+        <w:pStyle w:val="ListParagraph"/>
+        <w:numPr>
+          <w:ilvl w:val="1"/>
+          <w:numId w:val="1"/>
+        </w:numPr>
+        <w:rPr>
+          <w:b/>
+        </w:rPr>
+      </w:pPr>
+      <w:r>
+        <w:rPr>
+          <w:b/>
+        </w:rPr>
+        <w:t>Put</w:t>
+      </w:r>
+    </w:p>
+    <w:p>
+      <w:pPr>
+        <w:pStyle w:val="ListParagraph"/>
+        <w:numPr>
+          <w:ilvl w:val="1"/>
+          <w:numId w:val="1"/>
+        </w:numPr>
+        <w:rPr>
+          <w:b/>
+        </w:rPr>
+      </w:pPr>
+      <w:r>
+        <w:rPr>
+          <w:b/>
+        </w:rPr>
+        <w:t>Increases or decreases the like count of an item by 1</w:t>
+      </w:r>
+    </w:p>
+    <w:p>
+      <w:pPr>
+        <w:pStyle w:val="ListParagraph"/>
+        <w:numPr>
+          <w:ilvl w:val="1"/>
+          <w:numId w:val="1"/>
+        </w:numPr>
+        <w:rPr>
+          <w:b/>
+        </w:rPr>
+      </w:pPr>
+      <w:r>
+        <w:rPr>
+          <w:b/>
+        </w:rPr>
+        <w:t>Admin and Public</w:t>
+      </w:r>
+    </w:p>
+    <w:p>
+      <w:pPr>
+        <w:pStyle w:val="ListParagraph"/>
+        <w:numPr>
+          <w:ilvl w:val="1"/>
+          <w:numId w:val="1"/>
+        </w:numPr>
+        <w:rPr>
+          <w:b/>
+        </w:rPr>
+      </w:pPr>
+      <w:r>
+        <w:rPr>
+          <w:b/>
+        </w:rPr>
+        <w:t>Student 1</w:t>
+      </w:r>
+    </w:p>
+    <w:p>
+      <w:pPr>
+        <w:pStyle w:val="ListParagraph"/>
+        <w:numPr>
+          <w:ilvl w:val="0"/>
+          <w:numId w:val="1"/>
+        </w:numPr>
+        <w:rPr>
+          <w:b/>
+        </w:rPr>
+      </w:pPr>
+      <w:r>
+        <w:rPr>
+          <w:b/>
+        </w:rPr>
+        <w:t>/api/user/login</w:t>
+      </w:r>
+    </w:p>
+    <w:p>
+      <w:pPr>
+        <w:pStyle w:val="ListParagraph"/>
+        <w:numPr>
+          <w:ilvl w:val="1"/>
+          <w:numId w:val="1"/>
+        </w:numPr>
+        <w:rPr>
+          <w:b/>
+        </w:rPr>
+      </w:pPr>
+      <w:r>
+        <w:rPr>
+          <w:b/>
+        </w:rPr>
+        <w:t>Post</w:t>
+      </w:r>
+    </w:p>
+    <w:p>
+      <w:pPr>
+        <w:pStyle w:val="ListParagraph"/>
+        <w:numPr>
+          <w:ilvl w:val="1"/>
+          <w:numId w:val="1"/>
+        </w:numPr>
+        <w:rPr>
+          <w:b/>
+        </w:rPr>
+      </w:pPr>
+      <w:r>
+        <w:rPr>
+          <w:b/>
+        </w:rPr>
+        <w:t>Logs in a registered user</w:t>
+      </w:r>
+    </w:p>
+    <w:p>
+      <w:pPr>
+        <w:pStyle w:val="ListParagraph"/>
+        <w:numPr>
+          <w:ilvl w:val="1"/>
+          <w:numId w:val="1"/>
+        </w:numPr>
+        <w:rPr>
+          <w:b/>
+        </w:rPr>
+      </w:pPr>
+      <w:r>
+        <w:rPr>
+          <w:b/>
+        </w:rPr>
+        <w:t>Public</w:t>
+      </w:r>
+    </w:p>
+    <w:p>
+      <w:pPr>
+        <w:pStyle w:val="ListParagraph"/>
+        <w:numPr>
+          <w:ilvl w:val="1"/>
+          <w:numId w:val="1"/>
+        </w:numPr>
+        <w:rPr>
+          <w:b/>
+        </w:rPr>
+      </w:pPr>
+      <w:r>
+        <w:rPr>
+          <w:b/>
+        </w:rPr>
+        <w:t>Student 3</w:t>
+      </w:r>
+    </w:p>
+    <w:p>
+      <w:pPr>
+        <w:pStyle w:val="ListParagraph"/>
+        <w:numPr>
+          <w:ilvl w:val="0"/>
+          <w:numId w:val="1"/>
+        </w:numPr>
+        <w:rPr>
+          <w:b/>
+        </w:rPr>
+      </w:pPr>
+      <w:r>
+        <w:rPr>
+          <w:b/>
+        </w:rPr>
+        <w:t>/api/user/register</w:t>
+      </w:r>
+    </w:p>
+    <w:p>
+      <w:pPr>
+        <w:pStyle w:val="ListParagraph"/>
+        <w:numPr>
+          <w:ilvl w:val="1"/>
+          <w:numId w:val="1"/>
+        </w:numPr>
+        <w:rPr>
+          <w:b/>
+        </w:rPr>
+      </w:pPr>
+      <w:r>
+        <w:rPr>
+          <w:b/>
+        </w:rPr>
+        <w:t>Post</w:t>
+      </w:r>
+    </w:p>
+    <w:p>
+      <w:pPr>
+        <w:pStyle w:val="ListParagraph"/>
+        <w:numPr>
+          <w:ilvl w:val="1"/>
+          <w:numId w:val="1"/>
+        </w:numPr>
+        <w:rPr>
+          <w:b/>
+        </w:rPr>
+      </w:pPr>
+      <w:r>
+        <w:rPr>
+          <w:b/>
+        </w:rPr>
+        <w:t>Registers a new user</w:t>
+      </w:r>
+    </w:p>
+    <w:p>
+      <w:pPr>
+        <w:pStyle w:val="ListParagraph"/>
+        <w:numPr>
+          <w:ilvl w:val="1"/>
+          <w:numId w:val="1"/>
+        </w:numPr>
+        <w:rPr>
+          <w:b/>
+        </w:rPr>
+      </w:pPr>
+      <w:r>
+        <w:rPr>
+          <w:b/>
+        </w:rPr>
+        <w:t>Public</w:t>
+      </w:r>
+    </w:p>
+    <w:p>
+      <w:pPr>
+        <w:pStyle w:val="ListParagraph"/>
+        <w:numPr>
+          <w:ilvl w:val="1"/>
+          <w:numId w:val="1"/>
+        </w:numPr>
+        <w:rPr>
+          <w:b/>
+        </w:rPr>
+      </w:pPr>
+      <w:r>
+        <w:rPr>
+          <w:b/>
+        </w:rPr>
+        <w:t>Student 3</w:t>
+      </w:r>
+    </w:p>
+    <w:p>
+      <w:pPr>
+        <w:pStyle w:val="ListParagraph"/>
+        <w:numPr>
+          <w:ilvl w:val="0"/>
+          <w:numId w:val="1"/>
+        </w:numPr>
+        <w:rPr>
+          <w:b/>
+        </w:rPr>
+      </w:pPr>
+      <w:r>
+        <w:rPr>
+          <w:b/>
+        </w:rPr>
+        <w:t>/api/user/</w:t>
+      </w:r>
+      <w:r>
+        <w:rPr>
+          <w:b/>
+        </w:rPr>
+        <w:t>checkout</w:t>
+      </w:r>
+    </w:p>
+    <w:p>
+      <w:pPr>
+        <w:pStyle w:val="ListParagraph"/>
+        <w:numPr>
+          <w:ilvl w:val="1"/>
+          <w:numId w:val="1"/>
+        </w:numPr>
+        <w:rPr>
+          <w:b/>
+        </w:rPr>
+      </w:pPr>
+      <w:r>
+        <w:rPr>
+          <w:b/>
+        </w:rPr>
+        <w:t>Post</w:t>
+      </w:r>
+    </w:p>
+    <w:p>
+      <w:pPr>
+        <w:pStyle w:val="ListParagraph"/>
+        <w:numPr>
+          <w:ilvl w:val="1"/>
+          <w:numId w:val="1"/>
+        </w:numPr>
+        <w:rPr>
+          <w:b/>
+        </w:rPr>
+      </w:pPr>
+      <w:r>
+        <w:rPr>
+          <w:b/>
+        </w:rPr>
+        <w:t>Checkout all</w:t>
+      </w:r>
+      <w:r>
+        <w:rPr>
+          <w:b/>
+        </w:rPr>
+        <w:t xml:space="preserve"> shopping cart item</w:t>
+      </w:r>
+      <w:r>
+        <w:rPr>
+          <w:b/>
+        </w:rPr>
+        <w:t>s</w:t>
+      </w:r>
+      <w:r>
+        <w:rPr>
+          <w:b/>
+        </w:rPr>
+        <w:t xml:space="preserve"> of the requesting user</w:t>
+      </w:r>
+    </w:p>
+    <w:p>
+      <w:pPr>
+        <w:pStyle w:val="ListParagraph"/>
+        <w:numPr>
+          <w:ilvl w:val="1"/>
+          <w:numId w:val="1"/>
+        </w:numPr>
+        <w:rPr>
+          <w:b/>
+        </w:rPr>
+      </w:pPr>
+      <w:r>
+        <w:rPr>
+          <w:b/>
+        </w:rPr>
+        <w:t>Public</w:t>
+      </w:r>
+    </w:p>
+    <w:p>
+      <w:pPr>
+        <w:pStyle w:val="ListParagraph"/>
+        <w:numPr>
+          <w:ilvl w:val="1"/>
+          <w:numId w:val="1"/>
+        </w:numPr>
+        <w:rPr>
+          <w:b/>
+        </w:rPr>
+      </w:pPr>
+      <w:r>
+        <w:rPr>
+          <w:b/>
+        </w:rPr>
+        <w:t>Student 2</w:t>
+      </w:r>
+    </w:p>
+    <w:p>
+      <w:pPr>
+        <w:pStyle w:val="ListParagraph"/>
+        <w:numPr>
+          <w:ilvl w:val="0"/>
+          <w:numId w:val="1"/>
+        </w:numPr>
+        <w:rPr>
+          <w:b/>
+        </w:rPr>
+      </w:pPr>
+      <w:r>
+        <w:rPr>
+          <w:b/>
+        </w:rPr>
+        <w:t>/api/user/</w:t>
+      </w:r>
+      <w:r>
+        <w:rPr>
+          <w:b/>
+        </w:rPr>
+        <w:t>orders</w:t>
+      </w:r>
+      <w:r>
+        <w:rPr>
+          <w:b/>
+        </w:rPr>
+        <w:t>/</w:t>
+      </w:r>
+    </w:p>
+    <w:p>
+      <w:pPr>
+        <w:pStyle w:val="ListParagraph"/>
+        <w:numPr>
+          <w:ilvl w:val="1"/>
+          <w:numId w:val="1"/>
+        </w:numPr>
+        <w:rPr>
+          <w:b/>
+        </w:rPr>
+      </w:pPr>
+      <w:r>
+        <w:rPr>
+          <w:b/>
+        </w:rPr>
+        <w:t>Get</w:t>
+      </w:r>
+    </w:p>
+    <w:p>
+      <w:pPr>
+        <w:pStyle w:val="ListParagraph"/>
+        <w:numPr>
+          <w:ilvl w:val="1"/>
+          <w:numId w:val="1"/>
+        </w:numPr>
+        <w:rPr>
+          <w:b/>
+        </w:rPr>
+      </w:pPr>
+      <w:r>
+        <w:rPr>
+          <w:b/>
+        </w:rPr>
+        <w:t>Returns previous all purchases according to the requesting user</w:t>
+      </w:r>
+    </w:p>
+    <w:p>
+      <w:pPr>
+        <w:pStyle w:val="ListParagraph"/>
+        <w:numPr>
+          <w:ilvl w:val="1"/>
+          <w:numId w:val="1"/>
+        </w:numPr>
+        <w:rPr>
+          <w:b/>
+        </w:rPr>
+      </w:pPr>
+      <w:r>
+        <w:rPr>
+          <w:b/>
+        </w:rPr>
+        <w:t>Public</w:t>
+      </w:r>
+    </w:p>
+    <w:p>
+      <w:pPr>
+        <w:pStyle w:val="ListParagraph"/>
+        <w:numPr>
+          <w:ilvl w:val="1"/>
+          <w:numId w:val="1"/>
+        </w:numPr>
+        <w:rPr>
+          <w:b/>
+        </w:rPr>
+      </w:pPr>
+      <w:r>
+        <w:rPr>
+          <w:b/>
+        </w:rPr>
+        <w:t>Student 3</w:t>
+      </w:r>
+    </w:p>
+    <w:p>
+      <w:pPr>
+        <w:pStyle w:val="ListParagraph"/>
+        <w:numPr>
+          <w:ilvl w:val="0"/>
+          <w:numId w:val="1"/>
+        </w:numPr>
+        <w:rPr>
+          <w:b/>
+        </w:rPr>
+      </w:pPr>
+      <w:r>
+        <w:rPr>
+          <w:b/>
+        </w:rPr>
+        <w:t>/api/user/</w:t>
+      </w:r>
+      <w:r>
+        <w:rPr>
+          <w:b/>
+        </w:rPr>
+        <w:t>orders/:order</w:t>
+      </w:r>
+      <w:r>
+        <w:rPr>
+          <w:b/>
+        </w:rPr>
+        <w:t>Id</w:t>
+      </w:r>
+    </w:p>
+    <w:p>
+      <w:pPr>
+        <w:pStyle w:val="ListParagraph"/>
+        <w:numPr>
+          <w:ilvl w:val="1"/>
+          <w:numId w:val="1"/>
+        </w:numPr>
+        <w:rPr>
+          <w:b/>
+        </w:rPr>
+      </w:pPr>
+      <w:r>
+        <w:rPr>
+          <w:b/>
+        </w:rPr>
+        <w:t>Get with params</w:t>
+      </w:r>
+    </w:p>
+    <w:p>
+      <w:pPr>
+        <w:pStyle w:val="ListParagraph"/>
+        <w:numPr>
+          <w:ilvl w:val="1"/>
+          <w:numId w:val="1"/>
+        </w:numPr>
+        <w:rPr>
+          <w:b/>
+        </w:rPr>
+      </w:pPr>
+      <w:r>
+        <w:rPr>
+          <w:b/>
+        </w:rPr>
+        <w:t>Returns</w:t>
+      </w:r>
+      <w:r>
+        <w:rPr>
+          <w:b/>
+        </w:rPr>
+        <w:t xml:space="preserve"> details of</w:t>
+      </w:r>
+      <w:r>
+        <w:rPr>
+          <w:b/>
+        </w:rPr>
+        <w:t xml:space="preserve"> a single </w:t>
+      </w:r>
+      <w:r>
+        <w:rPr>
+          <w:b/>
+        </w:rPr>
+        <w:t>order</w:t>
+      </w:r>
+      <w:r>
+        <w:rPr>
+          <w:b/>
+        </w:rPr>
+        <w:t xml:space="preserve"> according to the requesting user</w:t>
+      </w:r>
+    </w:p>
+    <w:p>
+      <w:pPr>
+        <w:pStyle w:val="ListParagraph"/>
+        <w:numPr>
+          <w:ilvl w:val="1"/>
+          <w:numId w:val="1"/>
+        </w:numPr>
+        <w:rPr>
+          <w:b/>
+        </w:rPr>
+      </w:pPr>
+      <w:r>
+        <w:rPr>
+          <w:b/>
+        </w:rPr>
+        <w:t>Public</w:t>
+      </w:r>
+    </w:p>
+    <w:p>
+      <w:pPr>
+        <w:pStyle w:val="ListParagraph"/>
+        <w:numPr>
+          <w:ilvl w:val="1"/>
+          <w:numId w:val="1"/>
+        </w:numPr>
+        <w:rPr>
+          <w:b/>
+        </w:rPr>
+      </w:pPr>
+      <w:r>
+        <w:rPr>
+          <w:b/>
+        </w:rPr>
+        <w:t>Student 1</w:t>
+      </w:r>
+    </w:p>
+    <w:p>
+      <w:pPr>
+        <w:pStyle w:val="Heading2"/>
+      </w:pPr>
+      <w:r>
+        <w:lastRenderedPageBreak/>
+        <w:t>Admin</w:t>
+      </w:r>
+    </w:p>
+    <w:p>
+      <w:pPr>
+        <w:pStyle w:val="ListParagraph"/>
+        <w:numPr>
+          <w:ilvl w:val="0"/>
+          <w:numId w:val="1"/>
+        </w:numPr>
+        <w:rPr>
+          <w:b/>
+        </w:rPr>
+      </w:pPr>
+      <w:r>
+        <w:rPr>
+          <w:b/>
+        </w:rPr>
+        <w:t>/api/admin/items</w:t>
+      </w:r>
+    </w:p>
+    <w:p>
+      <w:pPr>
+        <w:pStyle w:val="ListParagraph"/>
+        <w:numPr>
+          <w:ilvl w:val="1"/>
+          <w:numId w:val="1"/>
+        </w:numPr>
+        <w:rPr>
+          <w:b/>
+        </w:rPr>
+      </w:pPr>
+      <w:r>
+        <w:rPr>
+          <w:b/>
+        </w:rPr>
+        <w:t>Get</w:t>
+      </w:r>
+    </w:p>
+    <w:p>
+      <w:pPr>
+        <w:pStyle w:val="ListParagraph"/>
+        <w:numPr>
+          <w:ilvl w:val="1"/>
+          <w:numId w:val="1"/>
+        </w:numPr>
+        <w:rPr>
+          <w:b/>
+        </w:rPr>
+      </w:pPr>
+      <w:r>
+        <w:rPr>
+          <w:b/>
+        </w:rPr>
+        <w:t>Returns all items with details</w:t>
+      </w:r>
+    </w:p>
+    <w:p>
+      <w:pPr>
+        <w:pStyle w:val="ListParagraph"/>
+        <w:numPr>
+          <w:ilvl w:val="1"/>
+          <w:numId w:val="1"/>
+        </w:numPr>
+        <w:rPr>
+          <w:b/>
+        </w:rPr>
+      </w:pPr>
+      <w:r>
+        <w:rPr>
+          <w:b/>
+        </w:rPr>
+        <w:t>Admin only</w:t>
+      </w:r>
+    </w:p>
+    <w:p>
+      <w:pPr>
+        <w:pStyle w:val="ListParagraph"/>
+        <w:numPr>
+          <w:ilvl w:val="1"/>
+          <w:numId w:val="1"/>
+        </w:numPr>
+        <w:rPr>
+          <w:b/>
+        </w:rPr>
+      </w:pPr>
+      <w:r>
+        <w:rPr>
+          <w:b/>
+        </w:rPr>
+        <w:t>Student 4</w:t>
+      </w:r>
+    </w:p>
+    <w:p>
+      <w:pPr>
+        <w:pStyle w:val="ListParagraph"/>
+        <w:numPr>
+          <w:ilvl w:val="0"/>
+          <w:numId w:val="1"/>
+        </w:numPr>
+        <w:rPr>
+          <w:b/>
+        </w:rPr>
+      </w:pPr>
+      <w:r>
+        <w:rPr>
+          <w:b/>
+        </w:rPr>
+        <w:t>/api/admin/items/:itemId</w:t>
+      </w:r>
+    </w:p>
+    <w:p>
+      <w:pPr>
+        <w:pStyle w:val="ListParagraph"/>
+        <w:numPr>
+          <w:ilvl w:val="1"/>
+          <w:numId w:val="1"/>
+        </w:numPr>
+        <w:rPr>
+          <w:b/>
+        </w:rPr>
+      </w:pPr>
+      <w:r>
+        <w:rPr>
+          <w:b/>
+        </w:rPr>
+        <w:t>Get with params</w:t>
+      </w:r>
+    </w:p>
+    <w:p>
+      <w:pPr>
+        <w:pStyle w:val="ListParagraph"/>
+        <w:numPr>
+          <w:ilvl w:val="1"/>
+          <w:numId w:val="1"/>
+        </w:numPr>
+        <w:rPr>
+          <w:b/>
+        </w:rPr>
+      </w:pPr>
+      <w:r>
+        <w:rPr>
+          <w:b/>
+        </w:rPr>
+        <w:t>Returns details of one item</w:t>
+      </w:r>
+    </w:p>
+    <w:p>
+      <w:pPr>
+        <w:pStyle w:val="ListParagraph"/>
+        <w:numPr>
+          <w:ilvl w:val="1"/>
+          <w:numId w:val="1"/>
+        </w:numPr>
+        <w:rPr>
+          <w:b/>
+        </w:rPr>
+      </w:pPr>
+      <w:r>
+        <w:rPr>
+          <w:b/>
+        </w:rPr>
+        <w:t>Admin only</w:t>
+      </w:r>
+    </w:p>
+    <w:p>
+      <w:pPr>
+        <w:pStyle w:val="ListParagraph"/>
+        <w:numPr>
+          <w:ilvl w:val="1"/>
+          <w:numId w:val="1"/>
+        </w:numPr>
+        <w:rPr>
+          <w:b/>
+        </w:rPr>
+      </w:pPr>
+      <w:r>
+        <w:rPr>
+          <w:b/>
+        </w:rPr>
+        <w:t>Student 4</w:t>
+      </w:r>
+    </w:p>
+    <w:p>
+      <w:pPr>
+        <w:pStyle w:val="ListParagraph"/>
+        <w:numPr>
+          <w:ilvl w:val="0"/>
+          <w:numId w:val="1"/>
+        </w:numPr>
+        <w:rPr>
+          <w:b/>
+        </w:rPr>
+      </w:pPr>
+      <w:r>
+        <w:rPr>
+          <w:b/>
+        </w:rPr>
+        <w:t>/api/admin/items</w:t>
+      </w:r>
+    </w:p>
+    <w:p>
+      <w:pPr>
+        <w:pStyle w:val="ListParagraph"/>
+        <w:numPr>
+          <w:ilvl w:val="1"/>
+          <w:numId w:val="1"/>
+        </w:numPr>
+        <w:rPr>
+          <w:b/>
+        </w:rPr>
+      </w:pPr>
+      <w:r>
+        <w:rPr>
+          <w:b/>
+        </w:rPr>
+        <w:t>Post</w:t>
+      </w:r>
+    </w:p>
+    <w:p>
+      <w:pPr>
+        <w:pStyle w:val="ListParagraph"/>
+        <w:numPr>
+          <w:ilvl w:val="1"/>
+          <w:numId w:val="1"/>
+        </w:numPr>
+        <w:rPr>
+          <w:b/>
+        </w:rPr>
+      </w:pPr>
+      <w:r>
+        <w:rPr>
+          <w:b/>
+        </w:rPr>
+        <w:t>Add new item</w:t>
+      </w:r>
+    </w:p>
+    <w:p>
+      <w:pPr>
+        <w:pStyle w:val="ListParagraph"/>
+        <w:numPr>
+          <w:ilvl w:val="1"/>
+          <w:numId w:val="1"/>
+        </w:numPr>
+        <w:rPr>
+          <w:b/>
+        </w:rPr>
+      </w:pPr>
+      <w:r>
+        <w:rPr>
+          <w:b/>
+        </w:rPr>
+        <w:t>Admin Only</w:t>
+      </w:r>
+    </w:p>
+    <w:p>
+      <w:pPr>
+        <w:pStyle w:val="ListParagraph"/>
+        <w:numPr>
+          <w:ilvl w:val="1"/>
+          <w:numId w:val="1"/>
+        </w:numPr>
+        <w:rPr>
+          <w:b/>
+        </w:rPr>
+      </w:pPr>
+      <w:r>
+        <w:rPr>
+          <w:b/>
+        </w:rPr>
+        <w:t>Student 4</w:t>
+      </w:r>
+    </w:p>
+    <w:p>
+      <w:pPr>
+        <w:pStyle w:val="ListParagraph"/>
+        <w:numPr>
+          <w:ilvl w:val="0"/>
+          <w:numId w:val="1"/>
+        </w:numPr>
+        <w:rPr>
+          <w:b/>
+        </w:rPr>
+      </w:pPr>
+      <w:r>
+        <w:rPr>
+          <w:b/>
+        </w:rPr>
+        <w:t>/api/admin/items/:itemId</w:t>
+      </w:r>
+    </w:p>
+    <w:p>
+      <w:pPr>
+        <w:pStyle w:val="ListParagraph"/>
+        <w:numPr>
+          <w:ilvl w:val="1"/>
+          <w:numId w:val="1"/>
+        </w:numPr>
+        <w:rPr>
+          <w:b/>
+        </w:rPr>
+      </w:pPr>
+      <w:r>
+        <w:rPr>
+          <w:b/>
+        </w:rPr>
+        <w:t>Put</w:t>
+      </w:r>
+    </w:p>
+    <w:p>
+      <w:pPr>
+        <w:pStyle w:val="ListParagraph"/>
+        <w:numPr>
+          <w:ilvl w:val="1"/>
+          <w:numId w:val="1"/>
+        </w:numPr>
+        <w:rPr>
+          <w:b/>
+        </w:rPr>
+      </w:pPr>
+      <w:r>
+        <w:rPr>
+          <w:b/>
+        </w:rPr>
+        <w:t>Updates item</w:t>
+      </w:r>
+    </w:p>
+    <w:p>
+      <w:pPr>
+        <w:pStyle w:val="ListParagraph"/>
+        <w:numPr>
+          <w:ilvl w:val="1"/>
+          <w:numId w:val="1"/>
+        </w:numPr>
+        <w:rPr>
+          <w:b/>
+        </w:rPr>
+      </w:pPr>
+      <w:r>
+        <w:rPr>
+          <w:b/>
+        </w:rPr>
+        <w:t>Admin only</w:t>
+      </w:r>
+    </w:p>
+    <w:p>
+      <w:pPr>
+        <w:pStyle w:val="ListParagraph"/>
+        <w:numPr>
+          <w:ilvl w:val="1"/>
+          <w:numId w:val="1"/>
+        </w:numPr>
+        <w:rPr>
+          <w:b/>
+        </w:rPr>
+      </w:pPr>
+      <w:r>
+        <w:rPr>
+          <w:b/>
+        </w:rPr>
+        <w:t>Student 4</w:t>
+      </w:r>
+    </w:p>
+    <w:p>
+      <w:pPr>
+        <w:pStyle w:val="ListParagraph"/>
+        <w:numPr>
+          <w:ilvl w:val="0"/>
+          <w:numId w:val="1"/>
+        </w:numPr>
+        <w:rPr>
+          <w:b/>
+        </w:rPr>
+      </w:pPr>
+      <w:r>
+        <w:rPr>
+          <w:b/>
+        </w:rPr>
+        <w:t>/api/admin/items/:itemId</w:t>
+      </w:r>
+    </w:p>
+    <w:p>
+      <w:pPr>
+        <w:pStyle w:val="ListParagraph"/>
+        <w:numPr>
+          <w:ilvl w:val="1"/>
+          <w:numId w:val="1"/>
+        </w:numPr>
+        <w:rPr>
+          <w:b/>
+        </w:rPr>
+      </w:pPr>
+      <w:r>
+        <w:rPr>
+          <w:b/>
+        </w:rPr>
+        <w:t>Delete</w:t>
+      </w:r>
+    </w:p>
+    <w:p>
+      <w:pPr>
+        <w:pStyle w:val="ListParagraph"/>
+        <w:numPr>
+          <w:ilvl w:val="1"/>
+          <w:numId w:val="1"/>
+        </w:numPr>
+        <w:rPr>
+          <w:b/>
+        </w:rPr>
+      </w:pPr>
+      <w:r>
+        <w:rPr>
+          <w:b/>
+        </w:rPr>
+        <w:t>Deletes item</w:t>
+      </w:r>
+    </w:p>
+    <w:p>
+      <w:pPr>
+        <w:pStyle w:val="ListParagraph"/>
+        <w:numPr>
+          <w:ilvl w:val="1"/>
+          <w:numId w:val="1"/>
+        </w:numPr>
+        <w:rPr>
+          <w:b/>
+        </w:rPr>
+      </w:pPr>
+      <w:r>
+        <w:rPr>
+          <w:b/>
+        </w:rPr>
+        <w:t>Admin only</w:t>
+      </w:r>
+    </w:p>
+    <w:p>
+      <w:pPr>
+        <w:pStyle w:val="ListParagraph"/>
+        <w:numPr>
+          <w:ilvl w:val="1"/>
+          <w:numId w:val="1"/>
+        </w:numPr>
+        <w:rPr>
+          <w:b/>
+        </w:rPr>
+      </w:pPr>
+      <w:r>
+        <w:rPr>
+          <w:b/>
+        </w:rPr>
+        <w:t>Student 4</w:t>
+      </w:r>
+    </w:p>
+    <w:p>
+      <w:pPr>
+        <w:rPr>
+          <w:b/>
+        </w:rPr>
+      </w:pPr>
     </w:p>
     <w:p>
       <w:pPr>
@@ -1284,7 +1380,7 @@
         <w:t>Items</w:t>
       </w:r>
       <w:r>
-        <w:t xml:space="preserve"> – Student 2/Student 4</w:t>
+        <w:t xml:space="preserve"> – Student 1</w:t>
       </w:r>
     </w:p>
     <w:p>
@@ -1321,6 +1417,18 @@
       </w:pPr>
       <w:r>
         <w:t>imgUrl</w:t>
+      </w:r>
+    </w:p>
+    <w:p>
+      <w:pPr>
+        <w:pStyle w:val="ListParagraph"/>
+        <w:numPr>
+          <w:ilvl w:val="1"/>
+          <w:numId w:val="2"/>
+        </w:numPr>
+      </w:pPr>
+      <w:r>
+        <w:t>likeCount</w:t>
       </w:r>
     </w:p>
     <w:p>
@@ -1344,7 +1452,7 @@
         </w:numPr>
       </w:pPr>
       <w:r>
-        <w:t>Orders – Student 1</w:t>
+        <w:t>Orders – Student 2</w:t>
       </w:r>
     </w:p>
     <w:p>
@@ -1368,6 +1476,7 @@
         </w:numPr>
       </w:pPr>
       <w:r>
+        <w:lastRenderedPageBreak/>
         <w:t>cart</w:t>
       </w:r>
     </w:p>
@@ -1431,7 +1540,6 @@
         </w:numPr>
       </w:pPr>
       <w:r>
-        <w:lastRenderedPageBreak/>
         <w:t>qty</w:t>
       </w:r>
     </w:p>

</xml_diff>